<commit_message>
informacion sobre los roles
</commit_message>
<xml_diff>
--- a/ROLES DE LOS USUARIOS.docx
+++ b/ROLES DE LOS USUARIOS.docx
@@ -123,6 +123,30 @@
     </w:p>
     <w:p>
       <w:pPr>
+        <w:numPr>
+          <w:ilvl w:val="0"/>
+          <w:numId w:val="1"/>
+        </w:numPr>
+        <w:spacing w:before="100" w:beforeAutospacing="1" w:after="100" w:afterAutospacing="1" w:line="240" w:lineRule="auto"/>
+        <w:rPr>
+          <w:rFonts w:ascii="Times New Roman" w:eastAsia="Times New Roman" w:hAnsi="Times New Roman" w:cs="Times New Roman"/>
+          <w:sz w:val="24"/>
+          <w:szCs w:val="24"/>
+          <w:lang w:eastAsia="es-CO"/>
+        </w:rPr>
+      </w:pPr>
+      <w:r>
+        <w:rPr>
+          <w:rFonts w:ascii="Times New Roman" w:eastAsia="Times New Roman" w:hAnsi="Times New Roman" w:cs="Times New Roman"/>
+          <w:sz w:val="24"/>
+          <w:szCs w:val="24"/>
+          <w:lang w:eastAsia="es-CO"/>
+        </w:rPr>
+        <w:t>traslado</w:t>
+      </w:r>
+    </w:p>
+    <w:p>
+      <w:pPr>
         <w:spacing w:before="100" w:beforeAutospacing="1" w:after="100" w:afterAutospacing="1" w:line="240" w:lineRule="auto"/>
         <w:rPr>
           <w:rFonts w:ascii="Times New Roman" w:eastAsia="Times New Roman" w:hAnsi="Times New Roman" w:cs="Times New Roman"/>
@@ -532,27 +556,7 @@
           <w:szCs w:val="24"/>
           <w:lang w:eastAsia="es-CO"/>
         </w:rPr>
-        <w:t>Clasificar elementos por tipo (</w:t>
-      </w:r>
-      <w:proofErr w:type="spellStart"/>
-      <w:r>
-        <w:rPr>
-          <w:rFonts w:ascii="Times New Roman" w:eastAsia="Times New Roman" w:hAnsi="Times New Roman" w:cs="Times New Roman"/>
-          <w:sz w:val="24"/>
-          <w:szCs w:val="24"/>
-          <w:lang w:eastAsia="es-CO"/>
-        </w:rPr>
-        <w:t>TipoElemento</w:t>
-      </w:r>
-      <w:proofErr w:type="spellEnd"/>
-      <w:r>
-        <w:rPr>
-          <w:rFonts w:ascii="Times New Roman" w:eastAsia="Times New Roman" w:hAnsi="Times New Roman" w:cs="Times New Roman"/>
-          <w:sz w:val="24"/>
-          <w:szCs w:val="24"/>
-          <w:lang w:eastAsia="es-CO"/>
-        </w:rPr>
-        <w:t>)</w:t>
+        <w:t>Clasificar elementos por tipo (TipoElemento)</w:t>
       </w:r>
     </w:p>
     <w:p>
@@ -576,27 +580,7 @@
           <w:szCs w:val="24"/>
           <w:lang w:eastAsia="es-CO"/>
         </w:rPr>
-        <w:t>Asignar estados a elementos (</w:t>
-      </w:r>
-      <w:proofErr w:type="spellStart"/>
-      <w:r>
-        <w:rPr>
-          <w:rFonts w:ascii="Times New Roman" w:eastAsia="Times New Roman" w:hAnsi="Times New Roman" w:cs="Times New Roman"/>
-          <w:sz w:val="24"/>
-          <w:szCs w:val="24"/>
-          <w:lang w:eastAsia="es-CO"/>
-        </w:rPr>
-        <w:t>EstadoElemento</w:t>
-      </w:r>
-      <w:proofErr w:type="spellEnd"/>
-      <w:r>
-        <w:rPr>
-          <w:rFonts w:ascii="Times New Roman" w:eastAsia="Times New Roman" w:hAnsi="Times New Roman" w:cs="Times New Roman"/>
-          <w:sz w:val="24"/>
-          <w:szCs w:val="24"/>
-          <w:lang w:eastAsia="es-CO"/>
-        </w:rPr>
-        <w:t>)</w:t>
+        <w:t>Asignar estados a elementos (EstadoElemento)</w:t>
       </w:r>
     </w:p>
     <w:p>
@@ -941,6 +925,7 @@
           <w:szCs w:val="24"/>
           <w:lang w:eastAsia="es-CO"/>
         </w:rPr>
+        <w:lastRenderedPageBreak/>
         <w:t>Programar fechas de asignación y devolución estimada</w:t>
       </w:r>
     </w:p>
@@ -965,7 +950,6 @@
           <w:szCs w:val="24"/>
           <w:lang w:eastAsia="es-CO"/>
         </w:rPr>
-        <w:lastRenderedPageBreak/>
         <w:t>Reasignar elementos entre ambientes</w:t>
       </w:r>
     </w:p>

</xml_diff>